<commit_message>
try running it and be sure to close the figure window after you look at it
</commit_message>
<xml_diff>
--- a/Report4.docx
+++ b/Report4.docx
@@ -99,6 +99,50 @@
           <w:rFonts w:asciiTheme="majorHAnsi" w:hAnsiTheme="majorHAnsi"/>
         </w:rPr>
       </w:pPr>
+      <w:r>
+        <w:rPr>
+          <w:rFonts w:asciiTheme="majorHAnsi" w:hAnsiTheme="majorHAnsi"/>
+        </w:rPr>
+        <w:t xml:space="preserve">For this assignment, we chose to import the Orange Library in python to write a program that clusters the dataset.  We chose k-means and hierarchical clustering as the algorithms, and as our distance metrics, Euclidean and Manhattan.  </w:t>
+      </w:r>
+      <w:r>
+        <w:rPr>
+          <w:rFonts w:asciiTheme="majorHAnsi" w:hAnsiTheme="majorHAnsi"/>
+        </w:rPr>
+        <w:t xml:space="preserve">Initially, we attempted to use the Orange GUI but were limited by it as it couldn’t give us the definite values that we needed.  </w:t>
+      </w:r>
+    </w:p>
+    <w:p>
+      <w:pPr>
+        <w:rPr>
+          <w:rFonts w:asciiTheme="majorHAnsi" w:hAnsiTheme="majorHAnsi"/>
+        </w:rPr>
+      </w:pPr>
+    </w:p>
+    <w:p>
+      <w:pPr>
+        <w:rPr>
+          <w:rFonts w:asciiTheme="majorHAnsi" w:hAnsiTheme="majorHAnsi"/>
+        </w:rPr>
+      </w:pPr>
+      <w:r>
+        <w:rPr>
+          <w:rFonts w:asciiTheme="majorHAnsi" w:hAnsiTheme="majorHAnsi"/>
+        </w:rPr>
+        <w:t xml:space="preserve">Using the functions in the Orange </w:t>
+      </w:r>
+      <w:r>
+        <w:rPr>
+          <w:rFonts w:asciiTheme="majorHAnsi" w:hAnsiTheme="majorHAnsi"/>
+        </w:rPr>
+        <w:t xml:space="preserve">library </w:t>
+      </w:r>
+      <w:r>
+        <w:rPr>
+          <w:rFonts w:asciiTheme="majorHAnsi" w:hAnsiTheme="majorHAnsi"/>
+        </w:rPr>
+        <w:t xml:space="preserve">made it possible to run the entire data set using less RAM than in the classification assignment.  </w:t>
+      </w:r>
     </w:p>
     <w:p>
       <w:pPr>
@@ -193,16 +237,778 @@
           <w:rFonts w:asciiTheme="majorHAnsi" w:hAnsiTheme="majorHAnsi"/>
         </w:rPr>
       </w:pPr>
+    </w:p>
+    <w:p>
+      <w:pPr>
+        <w:pStyle w:val="Heading2"/>
+      </w:pPr>
+      <w:r>
+        <w:t>Work Distribution</w:t>
+      </w:r>
+    </w:p>
+    <w:p>
+      <w:r>
+        <w:t># Data Generation (</w:t>
+      </w:r>
+      <w:proofErr w:type="gramStart"/>
+      <w:r>
+        <w:t>rand(</w:t>
+      </w:r>
+      <w:proofErr w:type="gramEnd"/>
+      <w:r>
+        <w:t>150,2) + array([.5,.5]),rand(150,2))</w:t>
+      </w:r>
+    </w:p>
+    <w:p>
+      <w:r>
+        <w:t xml:space="preserve">  </w:t>
+      </w:r>
+      <w:proofErr w:type="spellStart"/>
+      <w:proofErr w:type="gramStart"/>
+      <w:r>
+        <w:t>dat</w:t>
+      </w:r>
+      <w:proofErr w:type="spellEnd"/>
+      <w:proofErr w:type="gramEnd"/>
+      <w:r>
+        <w:t xml:space="preserve"> = </w:t>
+      </w:r>
+      <w:proofErr w:type="spellStart"/>
+      <w:r>
+        <w:t>vstack</w:t>
+      </w:r>
+      <w:proofErr w:type="spellEnd"/>
+      <w:r>
+        <w:t>(</w:t>
+      </w:r>
+      <w:proofErr w:type="spellStart"/>
+      <w:r>
+        <w:t>data_input</w:t>
+      </w:r>
+      <w:proofErr w:type="spellEnd"/>
+      <w:r>
+        <w:t>)</w:t>
+      </w:r>
+    </w:p>
+    <w:p/>
+    <w:p>
+      <w:r>
+        <w:t xml:space="preserve">  # </w:t>
+      </w:r>
+      <w:proofErr w:type="gramStart"/>
+      <w:r>
+        <w:t>Computing</w:t>
+      </w:r>
+      <w:proofErr w:type="gramEnd"/>
+      <w:r>
+        <w:t xml:space="preserve"> k means with K = 2</w:t>
+      </w:r>
+    </w:p>
+    <w:p>
+      <w:r>
+        <w:t xml:space="preserve">  </w:t>
+      </w:r>
+      <w:proofErr w:type="gramStart"/>
+      <w:r>
+        <w:t>centroids</w:t>
+      </w:r>
+      <w:proofErr w:type="gramEnd"/>
+      <w:r>
+        <w:t xml:space="preserve">,_ = </w:t>
+      </w:r>
+      <w:proofErr w:type="spellStart"/>
+      <w:r>
+        <w:t>kmeans</w:t>
+      </w:r>
+      <w:proofErr w:type="spellEnd"/>
+      <w:r>
+        <w:t>(</w:t>
+      </w:r>
+      <w:proofErr w:type="spellStart"/>
+      <w:r>
+        <w:t>dat</w:t>
+      </w:r>
+      <w:proofErr w:type="spellEnd"/>
+      <w:r>
+        <w:t>, 2)</w:t>
+      </w:r>
+    </w:p>
+    <w:p>
+      <w:r>
+        <w:t xml:space="preserve">  # Assign each sample to a cluster</w:t>
+      </w:r>
+    </w:p>
+    <w:p>
+      <w:r>
+        <w:t xml:space="preserve">  </w:t>
+      </w:r>
+      <w:proofErr w:type="spellStart"/>
+      <w:proofErr w:type="gramStart"/>
+      <w:r>
+        <w:t>idx</w:t>
+      </w:r>
+      <w:proofErr w:type="spellEnd"/>
+      <w:proofErr w:type="gramEnd"/>
+      <w:r>
+        <w:t xml:space="preserve">,_ = </w:t>
+      </w:r>
+      <w:proofErr w:type="spellStart"/>
+      <w:r>
+        <w:t>vq</w:t>
+      </w:r>
+      <w:proofErr w:type="spellEnd"/>
+      <w:r>
+        <w:t>(</w:t>
+      </w:r>
+      <w:proofErr w:type="spellStart"/>
+      <w:r>
+        <w:t>dat</w:t>
+      </w:r>
+      <w:proofErr w:type="spellEnd"/>
+      <w:r>
+        <w:t>, centroids)</w:t>
+      </w:r>
+    </w:p>
+    <w:p/>
+    <w:p>
+      <w:r>
+        <w:t xml:space="preserve">  # </w:t>
+      </w:r>
+      <w:proofErr w:type="gramStart"/>
+      <w:r>
+        <w:t>Some</w:t>
+      </w:r>
+      <w:proofErr w:type="gramEnd"/>
+      <w:r>
+        <w:t xml:space="preserve"> plotting using </w:t>
+      </w:r>
+      <w:proofErr w:type="spellStart"/>
+      <w:r>
+        <w:t>numpy's</w:t>
+      </w:r>
+      <w:proofErr w:type="spellEnd"/>
+      <w:r>
+        <w:t xml:space="preserve"> logical indexing</w:t>
+      </w:r>
+    </w:p>
+    <w:p>
+      <w:r>
+        <w:t xml:space="preserve">  </w:t>
+      </w:r>
+      <w:proofErr w:type="gramStart"/>
+      <w:r>
+        <w:t>plot(</w:t>
+      </w:r>
+      <w:proofErr w:type="spellStart"/>
+      <w:proofErr w:type="gramEnd"/>
+      <w:r>
+        <w:t>dat</w:t>
+      </w:r>
+      <w:proofErr w:type="spellEnd"/>
+      <w:r>
+        <w:t>[</w:t>
+      </w:r>
+      <w:proofErr w:type="spellStart"/>
+      <w:r>
+        <w:t>idx</w:t>
+      </w:r>
+      <w:proofErr w:type="spellEnd"/>
+      <w:r>
+        <w:t>==0,0],</w:t>
+      </w:r>
+      <w:proofErr w:type="spellStart"/>
+      <w:r>
+        <w:t>dat</w:t>
+      </w:r>
+      <w:proofErr w:type="spellEnd"/>
+      <w:r>
+        <w:t>[</w:t>
+      </w:r>
+      <w:proofErr w:type="spellStart"/>
+      <w:r>
+        <w:t>idx</w:t>
+      </w:r>
+      <w:proofErr w:type="spellEnd"/>
+      <w:r>
+        <w:t>==0,1], '</w:t>
+      </w:r>
+      <w:proofErr w:type="spellStart"/>
+      <w:r>
+        <w:t>ob</w:t>
+      </w:r>
+      <w:proofErr w:type="spellEnd"/>
+      <w:r>
+        <w:t>',</w:t>
+      </w:r>
+    </w:p>
+    <w:p>
+      <w:r>
+        <w:t xml:space="preserve">       </w:t>
+      </w:r>
+      <w:proofErr w:type="spellStart"/>
+      <w:proofErr w:type="gramStart"/>
+      <w:r>
+        <w:t>dat</w:t>
+      </w:r>
+      <w:proofErr w:type="spellEnd"/>
+      <w:r>
+        <w:t>[</w:t>
+      </w:r>
+      <w:proofErr w:type="spellStart"/>
+      <w:proofErr w:type="gramEnd"/>
+      <w:r>
+        <w:t>idx</w:t>
+      </w:r>
+      <w:proofErr w:type="spellEnd"/>
+      <w:r>
+        <w:t>==1,0],</w:t>
+      </w:r>
+      <w:proofErr w:type="spellStart"/>
+      <w:r>
+        <w:t>dat</w:t>
+      </w:r>
+      <w:proofErr w:type="spellEnd"/>
+      <w:r>
+        <w:t>[</w:t>
+      </w:r>
+      <w:proofErr w:type="spellStart"/>
+      <w:r>
+        <w:t>idx</w:t>
+      </w:r>
+      <w:proofErr w:type="spellEnd"/>
+      <w:r>
+        <w:t>==1,1], 'or')</w:t>
+      </w:r>
+    </w:p>
+    <w:p>
+      <w:r>
+        <w:t xml:space="preserve">  </w:t>
+      </w:r>
+      <w:proofErr w:type="gramStart"/>
+      <w:r>
+        <w:t>plot(</w:t>
+      </w:r>
+      <w:proofErr w:type="gramEnd"/>
+      <w:r>
+        <w:t>centroids[:,0],centroids[:,1], '</w:t>
+      </w:r>
+      <w:proofErr w:type="spellStart"/>
+      <w:r>
+        <w:t>sg</w:t>
+      </w:r>
+      <w:proofErr w:type="spellEnd"/>
+      <w:r>
+        <w:t xml:space="preserve">', </w:t>
+      </w:r>
+      <w:proofErr w:type="spellStart"/>
+      <w:r>
+        <w:t>markersize</w:t>
+      </w:r>
+      <w:proofErr w:type="spellEnd"/>
+      <w:r>
+        <w:t>=8)</w:t>
+      </w:r>
+    </w:p>
+    <w:p>
+      <w:r>
+        <w:t xml:space="preserve">  </w:t>
+      </w:r>
+      <w:proofErr w:type="gramStart"/>
+      <w:r>
+        <w:t>show()</w:t>
+      </w:r>
+      <w:proofErr w:type="gramEnd"/>
+    </w:p>
+    <w:p/>
+    <w:p/>
+    <w:p/>
+    <w:p/>
+    <w:p>
+      <w:proofErr w:type="spellStart"/>
+      <w:proofErr w:type="gramStart"/>
+      <w:r>
+        <w:t>def</w:t>
+      </w:r>
+      <w:proofErr w:type="spellEnd"/>
+      <w:proofErr w:type="gramEnd"/>
+      <w:r>
+        <w:t xml:space="preserve"> </w:t>
+      </w:r>
+      <w:proofErr w:type="spellStart"/>
+      <w:r>
+        <w:t>plot_scatter</w:t>
+      </w:r>
+      <w:proofErr w:type="spellEnd"/>
+      <w:r>
+        <w:t xml:space="preserve">(table, km, </w:t>
+      </w:r>
+      <w:proofErr w:type="spellStart"/>
+      <w:r>
+        <w:t>attx</w:t>
+      </w:r>
+      <w:proofErr w:type="spellEnd"/>
+      <w:r>
+        <w:t xml:space="preserve">, </w:t>
+      </w:r>
+      <w:proofErr w:type="spellStart"/>
+      <w:r>
+        <w:t>atty</w:t>
+      </w:r>
+      <w:proofErr w:type="spellEnd"/>
+      <w:r>
+        <w:t>, filename="</w:t>
+      </w:r>
+      <w:proofErr w:type="spellStart"/>
+      <w:r>
+        <w:t>kmeans</w:t>
+      </w:r>
+      <w:proofErr w:type="spellEnd"/>
+      <w:r>
+        <w:t>-scatter", title=None):</w:t>
+      </w:r>
+    </w:p>
+    <w:p>
+      <w:r>
+        <w:t xml:space="preserve">    # Plot a data scatter plot with the position of </w:t>
+      </w:r>
+      <w:proofErr w:type="spellStart"/>
+      <w:r>
+        <w:t>centeroids</w:t>
+      </w:r>
+      <w:proofErr w:type="spellEnd"/>
+    </w:p>
+    <w:p>
+      <w:r>
+        <w:t xml:space="preserve">    </w:t>
+      </w:r>
+      <w:proofErr w:type="spellStart"/>
+      <w:proofErr w:type="gramStart"/>
+      <w:r>
+        <w:t>plt.rcParams.update</w:t>
+      </w:r>
+      <w:proofErr w:type="spellEnd"/>
+      <w:r>
+        <w:t>(</w:t>
+      </w:r>
+      <w:proofErr w:type="gramEnd"/>
+      <w:r>
+        <w:t>{'</w:t>
+      </w:r>
+      <w:proofErr w:type="spellStart"/>
+      <w:r>
+        <w:t>font.size</w:t>
+      </w:r>
+      <w:proofErr w:type="spellEnd"/>
+      <w:r>
+        <w:t>': 8, '</w:t>
+      </w:r>
+      <w:proofErr w:type="spellStart"/>
+      <w:r>
+        <w:t>figure.figsize</w:t>
+      </w:r>
+      <w:proofErr w:type="spellEnd"/>
+      <w:r>
+        <w:t>': [4,3]})</w:t>
+      </w:r>
+    </w:p>
+    <w:p>
+      <w:r>
+        <w:t xml:space="preserve">    x = [</w:t>
+      </w:r>
+      <w:proofErr w:type="gramStart"/>
+      <w:r>
+        <w:t>float(</w:t>
+      </w:r>
+      <w:proofErr w:type="gramEnd"/>
+      <w:r>
+        <w:t>d[</w:t>
+      </w:r>
+      <w:proofErr w:type="spellStart"/>
+      <w:r>
+        <w:t>attx</w:t>
+      </w:r>
+      <w:proofErr w:type="spellEnd"/>
+      <w:r>
+        <w:t>]) for d in table]</w:t>
+      </w:r>
+    </w:p>
+    <w:p>
+      <w:r>
+        <w:t xml:space="preserve">    y = [</w:t>
+      </w:r>
+      <w:proofErr w:type="gramStart"/>
+      <w:r>
+        <w:t>float(</w:t>
+      </w:r>
+      <w:proofErr w:type="gramEnd"/>
+      <w:r>
+        <w:t>d[</w:t>
+      </w:r>
+      <w:proofErr w:type="spellStart"/>
+      <w:r>
+        <w:t>atty</w:t>
+      </w:r>
+      <w:proofErr w:type="spellEnd"/>
+      <w:r>
+        <w:t>]) for d in table]</w:t>
+      </w:r>
+    </w:p>
+    <w:p>
+      <w:r>
+        <w:t xml:space="preserve">    </w:t>
+      </w:r>
+      <w:proofErr w:type="gramStart"/>
+      <w:r>
+        <w:t>colors</w:t>
+      </w:r>
+      <w:proofErr w:type="gramEnd"/>
+      <w:r>
+        <w:t xml:space="preserve"> = ["c", "w", "b"]</w:t>
+      </w:r>
+    </w:p>
+    <w:p>
+      <w:r>
+        <w:t xml:space="preserve">    </w:t>
+      </w:r>
+      <w:proofErr w:type="spellStart"/>
+      <w:proofErr w:type="gramStart"/>
+      <w:r>
+        <w:t>cs</w:t>
+      </w:r>
+      <w:proofErr w:type="spellEnd"/>
+      <w:proofErr w:type="gramEnd"/>
+      <w:r>
+        <w:t xml:space="preserve"> = "".join([colors[c] for c in </w:t>
+      </w:r>
+      <w:proofErr w:type="spellStart"/>
+      <w:r>
+        <w:t>km.clusters</w:t>
+      </w:r>
+      <w:proofErr w:type="spellEnd"/>
+      <w:r>
+        <w:t>])</w:t>
+      </w:r>
+    </w:p>
+    <w:p>
+      <w:r>
+        <w:t xml:space="preserve">    </w:t>
+      </w:r>
+      <w:proofErr w:type="spellStart"/>
+      <w:r>
+        <w:t>plt.scatter</w:t>
+      </w:r>
+      <w:proofErr w:type="spellEnd"/>
+      <w:r>
+        <w:t>(x, y, c=</w:t>
+      </w:r>
+      <w:proofErr w:type="spellStart"/>
+      <w:r>
+        <w:t>cs</w:t>
+      </w:r>
+      <w:proofErr w:type="spellEnd"/>
+      <w:r>
+        <w:t>, s=10)</w:t>
+      </w:r>
+    </w:p>
+    <w:p>
+      <w:r>
+        <w:t xml:space="preserve">    </w:t>
+      </w:r>
+    </w:p>
+    <w:p>
+      <w:r>
+        <w:t xml:space="preserve">    </w:t>
+      </w:r>
+      <w:proofErr w:type="gramStart"/>
+      <w:r>
+        <w:t>xc</w:t>
+      </w:r>
+      <w:proofErr w:type="gramEnd"/>
+      <w:r>
+        <w:t xml:space="preserve"> = [float(d[</w:t>
+      </w:r>
+      <w:proofErr w:type="spellStart"/>
+      <w:r>
+        <w:t>attx</w:t>
+      </w:r>
+      <w:proofErr w:type="spellEnd"/>
+      <w:r>
+        <w:t xml:space="preserve">]) for d in </w:t>
+      </w:r>
+      <w:proofErr w:type="spellStart"/>
+      <w:r>
+        <w:t>km.centroids</w:t>
+      </w:r>
+      <w:proofErr w:type="spellEnd"/>
+      <w:r>
+        <w:t>]</w:t>
+      </w:r>
+    </w:p>
+    <w:p>
+      <w:r>
+        <w:t xml:space="preserve">    </w:t>
+      </w:r>
+      <w:proofErr w:type="spellStart"/>
+      <w:proofErr w:type="gramStart"/>
+      <w:r>
+        <w:t>yc</w:t>
+      </w:r>
+      <w:proofErr w:type="spellEnd"/>
+      <w:proofErr w:type="gramEnd"/>
+      <w:r>
+        <w:t xml:space="preserve"> = [float(d[</w:t>
+      </w:r>
+      <w:proofErr w:type="spellStart"/>
+      <w:r>
+        <w:t>atty</w:t>
+      </w:r>
+      <w:proofErr w:type="spellEnd"/>
+      <w:r>
+        <w:t xml:space="preserve">]) for d in </w:t>
+      </w:r>
+      <w:proofErr w:type="spellStart"/>
+      <w:r>
+        <w:t>km.centroids</w:t>
+      </w:r>
+      <w:proofErr w:type="spellEnd"/>
+      <w:r>
+        <w:t>]</w:t>
+      </w:r>
+    </w:p>
+    <w:p>
+      <w:r>
+        <w:t xml:space="preserve">    </w:t>
+      </w:r>
+      <w:proofErr w:type="spellStart"/>
+      <w:proofErr w:type="gramStart"/>
+      <w:r>
+        <w:t>plt.scatter</w:t>
+      </w:r>
+      <w:proofErr w:type="spellEnd"/>
+      <w:r>
+        <w:t>(</w:t>
+      </w:r>
+      <w:proofErr w:type="gramEnd"/>
+      <w:r>
+        <w:t xml:space="preserve">xc, </w:t>
+      </w:r>
+      <w:proofErr w:type="spellStart"/>
+      <w:r>
+        <w:t>yc</w:t>
+      </w:r>
+      <w:proofErr w:type="spellEnd"/>
+      <w:r>
+        <w:t>, marker="x", c="k", s=200)</w:t>
+      </w:r>
+    </w:p>
+    <w:p>
+      <w:r>
+        <w:t xml:space="preserve">    </w:t>
+      </w:r>
+    </w:p>
+    <w:p>
+      <w:r>
+        <w:t xml:space="preserve">    </w:t>
+      </w:r>
+      <w:proofErr w:type="spellStart"/>
+      <w:proofErr w:type="gramStart"/>
+      <w:r>
+        <w:t>plt.xlabel</w:t>
+      </w:r>
+      <w:proofErr w:type="spellEnd"/>
+      <w:r>
+        <w:t>(</w:t>
+      </w:r>
+      <w:proofErr w:type="spellStart"/>
+      <w:proofErr w:type="gramEnd"/>
+      <w:r>
+        <w:t>attx</w:t>
+      </w:r>
+      <w:proofErr w:type="spellEnd"/>
+      <w:r>
+        <w:t>)</w:t>
+      </w:r>
+    </w:p>
+    <w:p>
+      <w:r>
+        <w:t xml:space="preserve">    </w:t>
+      </w:r>
+      <w:proofErr w:type="spellStart"/>
+      <w:proofErr w:type="gramStart"/>
+      <w:r>
+        <w:t>plt.ylabel</w:t>
+      </w:r>
+      <w:proofErr w:type="spellEnd"/>
+      <w:r>
+        <w:t>(</w:t>
+      </w:r>
+      <w:proofErr w:type="spellStart"/>
+      <w:proofErr w:type="gramEnd"/>
+      <w:r>
+        <w:t>atty</w:t>
+      </w:r>
+      <w:proofErr w:type="spellEnd"/>
+      <w:r>
+        <w:t>)</w:t>
+      </w:r>
+    </w:p>
+    <w:p>
+      <w:r>
+        <w:t xml:space="preserve">    </w:t>
+      </w:r>
+      <w:proofErr w:type="gramStart"/>
+      <w:r>
+        <w:t>if</w:t>
+      </w:r>
+      <w:proofErr w:type="gramEnd"/>
+      <w:r>
+        <w:t xml:space="preserve"> title:</w:t>
+      </w:r>
+    </w:p>
+    <w:p>
+      <w:r>
+        <w:t xml:space="preserve">        </w:t>
+      </w:r>
+      <w:proofErr w:type="spellStart"/>
+      <w:proofErr w:type="gramStart"/>
+      <w:r>
+        <w:t>plt.title</w:t>
+      </w:r>
+      <w:proofErr w:type="spellEnd"/>
+      <w:r>
+        <w:t>(</w:t>
+      </w:r>
+      <w:proofErr w:type="gramEnd"/>
+      <w:r>
+        <w:t>title)</w:t>
+      </w:r>
+    </w:p>
+    <w:p>
+      <w:r>
+        <w:t xml:space="preserve">    </w:t>
+      </w:r>
+      <w:proofErr w:type="spellStart"/>
+      <w:proofErr w:type="gramStart"/>
+      <w:r>
+        <w:t>plt.savefig</w:t>
+      </w:r>
+      <w:proofErr w:type="spellEnd"/>
+      <w:r>
+        <w:t>(</w:t>
+      </w:r>
+      <w:proofErr w:type="gramEnd"/>
+      <w:r>
+        <w:t xml:space="preserve">"%s-%03d.png" % (filename, </w:t>
+      </w:r>
+      <w:proofErr w:type="spellStart"/>
+      <w:r>
+        <w:t>km.iteration</w:t>
+      </w:r>
+      <w:proofErr w:type="spellEnd"/>
+      <w:r>
+        <w:t>))</w:t>
+      </w:r>
+    </w:p>
+    <w:p>
+      <w:r>
+        <w:t xml:space="preserve">    </w:t>
+      </w:r>
+      <w:proofErr w:type="spellStart"/>
+      <w:proofErr w:type="gramStart"/>
+      <w:r>
+        <w:t>plt.close</w:t>
+      </w:r>
+      <w:proofErr w:type="spellEnd"/>
+      <w:r>
+        <w:t>()</w:t>
+      </w:r>
+      <w:proofErr w:type="gramEnd"/>
+    </w:p>
+    <w:p/>
+    <w:p>
+      <w:proofErr w:type="spellStart"/>
+      <w:proofErr w:type="gramStart"/>
+      <w:r>
+        <w:t>def</w:t>
+      </w:r>
+      <w:proofErr w:type="spellEnd"/>
+      <w:proofErr w:type="gramEnd"/>
+      <w:r>
+        <w:t xml:space="preserve"> callback(km):</w:t>
+      </w:r>
+    </w:p>
+    <w:p>
+      <w:r>
+        <w:t xml:space="preserve">    </w:t>
+      </w:r>
+      <w:proofErr w:type="gramStart"/>
+      <w:r>
+        <w:t>print</w:t>
+      </w:r>
+      <w:proofErr w:type="gramEnd"/>
+      <w:r>
+        <w:t xml:space="preserve"> "Iteration: %d, changes: %d, score: %8.6f" % (</w:t>
+      </w:r>
+      <w:proofErr w:type="spellStart"/>
+      <w:r>
+        <w:t>km.iteration</w:t>
+      </w:r>
+      <w:proofErr w:type="spellEnd"/>
+      <w:r>
+        <w:t xml:space="preserve">, </w:t>
+      </w:r>
+      <w:proofErr w:type="spellStart"/>
+      <w:r>
+        <w:t>km.nchanges</w:t>
+      </w:r>
+      <w:proofErr w:type="spellEnd"/>
+      <w:r>
+        <w:t xml:space="preserve">, </w:t>
+      </w:r>
+      <w:proofErr w:type="spellStart"/>
+      <w:r>
+        <w:t>km.score</w:t>
+      </w:r>
+      <w:proofErr w:type="spellEnd"/>
+      <w:r>
+        <w:t>)</w:t>
+      </w:r>
+    </w:p>
+    <w:p>
+      <w:r>
+        <w:t xml:space="preserve">    </w:t>
+      </w:r>
+      <w:proofErr w:type="spellStart"/>
+      <w:r>
+        <w:t>plot_</w:t>
+      </w:r>
+      <w:proofErr w:type="gramStart"/>
+      <w:r>
+        <w:t>scatter</w:t>
+      </w:r>
+      <w:proofErr w:type="spellEnd"/>
+      <w:r>
+        <w:t>(</w:t>
+      </w:r>
+      <w:proofErr w:type="spellStart"/>
+      <w:proofErr w:type="gramEnd"/>
+      <w:r>
+        <w:t>data_input</w:t>
+      </w:r>
+      <w:proofErr w:type="spellEnd"/>
+      <w:r>
+        <w:t xml:space="preserve">, km, "petal width", "petal length", title="Iteration %d" % </w:t>
+      </w:r>
+      <w:proofErr w:type="spellStart"/>
+      <w:r>
+        <w:t>km.iteration</w:t>
+      </w:r>
+      <w:proofErr w:type="spellEnd"/>
+      <w:r>
+        <w:t>)</w:t>
+      </w:r>
       <w:bookmarkStart w:id="0" w:name="_GoBack"/>
       <w:bookmarkEnd w:id="0"/>
-    </w:p>
-    <w:p>
-      <w:pPr>
-        <w:pStyle w:val="Heading2"/>
-      </w:pPr>
-      <w:r>
-        <w:t>Work Distribution</w:t>
-      </w:r>
     </w:p>
     <w:sectPr>
       <w:pgSz w:w="12240" w:h="15840"/>

</xml_diff>

<commit_message>
leedle leedle leedle lee
</commit_message>
<xml_diff>
--- a/Report4.docx
+++ b/Report4.docx
@@ -143,6 +143,30 @@
         </w:rPr>
         <w:t xml:space="preserve">made it possible to run the entire data set using less RAM than in the classification assignment.  </w:t>
       </w:r>
+      <w:r>
+        <w:rPr>
+          <w:rFonts w:asciiTheme="majorHAnsi" w:hAnsiTheme="majorHAnsi"/>
+        </w:rPr>
+        <w:t>While observing the CPU and RAM usage graphs, the line stayed very consistently ar</w:t>
+      </w:r>
+      <w:r>
+        <w:rPr>
+          <w:rFonts w:asciiTheme="majorHAnsi" w:hAnsiTheme="majorHAnsi"/>
+        </w:rPr>
+        <w:t>ound 24% CPU usage and roughly 3.59</w:t>
+      </w:r>
+      <w:r>
+        <w:rPr>
+          <w:rFonts w:asciiTheme="majorHAnsi" w:hAnsiTheme="majorHAnsi"/>
+        </w:rPr>
+        <w:t xml:space="preserve">GB of RAM.  </w:t>
+      </w:r>
+      <w:r>
+        <w:rPr>
+          <w:rFonts w:asciiTheme="majorHAnsi" w:hAnsiTheme="majorHAnsi"/>
+        </w:rPr>
+        <w:t xml:space="preserve">These levels stayed the same even when running the entire data set versus the smaller data set.  </w:t>
+      </w:r>
     </w:p>
     <w:p>
       <w:pPr>
@@ -248,281 +272,317 @@
     </w:p>
     <w:p>
       <w:r>
-        <w:t># Data Generation (</w:t>
-      </w:r>
-      <w:proofErr w:type="gramStart"/>
-      <w:r>
-        <w:t>rand(</w:t>
-      </w:r>
-      <w:proofErr w:type="gramEnd"/>
-      <w:r>
-        <w:t>150,2) + array([.5,.5]),rand(150,2))</w:t>
-      </w:r>
-    </w:p>
-    <w:p>
-      <w:r>
-        <w:t xml:space="preserve">  </w:t>
-      </w:r>
-      <w:proofErr w:type="spellStart"/>
-      <w:proofErr w:type="gramStart"/>
-      <w:r>
-        <w:t>dat</w:t>
-      </w:r>
-      <w:proofErr w:type="spellEnd"/>
-      <w:proofErr w:type="gramEnd"/>
-      <w:r>
-        <w:t xml:space="preserve"> = </w:t>
-      </w:r>
-      <w:proofErr w:type="spellStart"/>
-      <w:r>
-        <w:t>vstack</w:t>
-      </w:r>
-      <w:proofErr w:type="spellEnd"/>
-      <w:r>
-        <w:t>(</w:t>
-      </w:r>
-      <w:proofErr w:type="spellStart"/>
-      <w:r>
-        <w:t>data_input</w:t>
-      </w:r>
-      <w:proofErr w:type="spellEnd"/>
-      <w:r>
-        <w:t>)</w:t>
-      </w:r>
-    </w:p>
-    <w:p/>
-    <w:p>
-      <w:r>
-        <w:t xml:space="preserve">  # </w:t>
-      </w:r>
-      <w:proofErr w:type="gramStart"/>
-      <w:r>
-        <w:t>Computing</w:t>
-      </w:r>
-      <w:proofErr w:type="gramEnd"/>
-      <w:r>
-        <w:t xml:space="preserve"> k means with K = 2</w:t>
-      </w:r>
-    </w:p>
-    <w:p>
-      <w:r>
-        <w:t xml:space="preserve">  </w:t>
-      </w:r>
-      <w:proofErr w:type="gramStart"/>
-      <w:r>
-        <w:t>centroids</w:t>
-      </w:r>
-      <w:proofErr w:type="gramEnd"/>
-      <w:r>
-        <w:t xml:space="preserve">,_ = </w:t>
-      </w:r>
-      <w:proofErr w:type="spellStart"/>
-      <w:r>
-        <w:t>kmeans</w:t>
-      </w:r>
-      <w:proofErr w:type="spellEnd"/>
-      <w:r>
-        <w:t>(</w:t>
-      </w:r>
-      <w:proofErr w:type="spellStart"/>
-      <w:r>
-        <w:t>dat</w:t>
-      </w:r>
-      <w:proofErr w:type="spellEnd"/>
-      <w:r>
-        <w:t>, 2)</w:t>
-      </w:r>
-    </w:p>
-    <w:p>
-      <w:r>
-        <w:t xml:space="preserve">  # Assign each sample to a cluster</w:t>
-      </w:r>
-    </w:p>
-    <w:p>
-      <w:r>
-        <w:t xml:space="preserve">  </w:t>
-      </w:r>
-      <w:proofErr w:type="spellStart"/>
-      <w:proofErr w:type="gramStart"/>
-      <w:r>
-        <w:t>idx</w:t>
-      </w:r>
-      <w:proofErr w:type="spellEnd"/>
-      <w:proofErr w:type="gramEnd"/>
-      <w:r>
-        <w:t xml:space="preserve">,_ = </w:t>
-      </w:r>
-      <w:proofErr w:type="spellStart"/>
-      <w:r>
-        <w:t>vq</w:t>
-      </w:r>
-      <w:proofErr w:type="spellEnd"/>
-      <w:r>
-        <w:t>(</w:t>
-      </w:r>
-      <w:proofErr w:type="spellStart"/>
-      <w:r>
-        <w:t>dat</w:t>
-      </w:r>
-      <w:proofErr w:type="spellEnd"/>
-      <w:r>
-        <w:t>, centroids)</w:t>
-      </w:r>
-    </w:p>
-    <w:p/>
-    <w:p>
-      <w:r>
-        <w:t xml:space="preserve">  # </w:t>
-      </w:r>
-      <w:proofErr w:type="gramStart"/>
-      <w:r>
-        <w:t>Some</w:t>
-      </w:r>
-      <w:proofErr w:type="gramEnd"/>
-      <w:r>
-        <w:t xml:space="preserve"> plotting using </w:t>
-      </w:r>
-      <w:proofErr w:type="spellStart"/>
-      <w:r>
-        <w:t>numpy's</w:t>
-      </w:r>
-      <w:proofErr w:type="spellEnd"/>
-      <w:r>
-        <w:t xml:space="preserve"> logical indexing</w:t>
-      </w:r>
-    </w:p>
-    <w:p>
-      <w:r>
-        <w:t xml:space="preserve">  </w:t>
-      </w:r>
-      <w:proofErr w:type="gramStart"/>
-      <w:r>
-        <w:t>plot(</w:t>
-      </w:r>
-      <w:proofErr w:type="spellStart"/>
-      <w:proofErr w:type="gramEnd"/>
-      <w:r>
-        <w:t>dat</w:t>
-      </w:r>
-      <w:proofErr w:type="spellEnd"/>
-      <w:r>
-        <w:t>[</w:t>
-      </w:r>
-      <w:proofErr w:type="spellStart"/>
-      <w:r>
-        <w:t>idx</w:t>
-      </w:r>
-      <w:proofErr w:type="spellEnd"/>
-      <w:r>
-        <w:t>==0,0],</w:t>
-      </w:r>
-      <w:proofErr w:type="spellStart"/>
-      <w:r>
-        <w:t>dat</w:t>
-      </w:r>
-      <w:proofErr w:type="spellEnd"/>
-      <w:r>
-        <w:t>[</w:t>
-      </w:r>
-      <w:proofErr w:type="spellStart"/>
-      <w:r>
-        <w:t>idx</w:t>
-      </w:r>
-      <w:proofErr w:type="spellEnd"/>
-      <w:r>
-        <w:t>==0,1], '</w:t>
-      </w:r>
-      <w:proofErr w:type="spellStart"/>
-      <w:r>
-        <w:t>ob</w:t>
-      </w:r>
-      <w:proofErr w:type="spellEnd"/>
-      <w:r>
-        <w:t>',</w:t>
-      </w:r>
-    </w:p>
-    <w:p>
-      <w:r>
-        <w:t xml:space="preserve">       </w:t>
-      </w:r>
-      <w:proofErr w:type="spellStart"/>
-      <w:proofErr w:type="gramStart"/>
-      <w:r>
-        <w:t>dat</w:t>
-      </w:r>
-      <w:proofErr w:type="spellEnd"/>
-      <w:r>
-        <w:t>[</w:t>
-      </w:r>
-      <w:proofErr w:type="spellStart"/>
-      <w:proofErr w:type="gramEnd"/>
-      <w:r>
-        <w:t>idx</w:t>
-      </w:r>
-      <w:proofErr w:type="spellEnd"/>
-      <w:r>
-        <w:t>==1,0],</w:t>
-      </w:r>
-      <w:proofErr w:type="spellStart"/>
-      <w:r>
-        <w:t>dat</w:t>
-      </w:r>
-      <w:proofErr w:type="spellEnd"/>
-      <w:r>
-        <w:t>[</w:t>
-      </w:r>
-      <w:proofErr w:type="spellStart"/>
-      <w:r>
-        <w:t>idx</w:t>
-      </w:r>
-      <w:proofErr w:type="spellEnd"/>
-      <w:r>
-        <w:t>==1,1], 'or')</w:t>
-      </w:r>
-    </w:p>
-    <w:p>
-      <w:r>
-        <w:t xml:space="preserve">  </w:t>
-      </w:r>
-      <w:proofErr w:type="gramStart"/>
-      <w:r>
-        <w:t>plot(</w:t>
-      </w:r>
-      <w:proofErr w:type="gramEnd"/>
-      <w:r>
-        <w:t>centroids[:,0],centroids[:,1], '</w:t>
-      </w:r>
-      <w:proofErr w:type="spellStart"/>
-      <w:r>
-        <w:t>sg</w:t>
-      </w:r>
-      <w:proofErr w:type="spellEnd"/>
-      <w:r>
-        <w:t xml:space="preserve">', </w:t>
-      </w:r>
-      <w:proofErr w:type="spellStart"/>
-      <w:r>
-        <w:t>markersize</w:t>
-      </w:r>
-      <w:proofErr w:type="spellEnd"/>
-      <w:r>
-        <w:t>=8)</w:t>
-      </w:r>
-    </w:p>
-    <w:p>
-      <w:r>
-        <w:t xml:space="preserve">  </w:t>
-      </w:r>
-      <w:proofErr w:type="gramStart"/>
-      <w:r>
-        <w:t>show()</w:t>
-      </w:r>
-      <w:proofErr w:type="gramEnd"/>
+        <w:t>Clustering Algorithms</w:t>
+      </w:r>
+    </w:p>
+    <w:p>
+      <w:r>
+        <w:t>K Means Plot</w:t>
+      </w:r>
+    </w:p>
+    <w:p>
+      <w:bookmarkStart w:id="0" w:name="_GoBack"/>
+      <w:bookmarkEnd w:id="0"/>
+      <w:proofErr w:type="spellStart"/>
+      <w:r>
+        <w:t>Dendrogram</w:t>
+      </w:r>
+      <w:proofErr w:type="spellEnd"/>
+    </w:p>
+    <w:p>
+      <w:r>
+        <w:t>Report</w:t>
+      </w:r>
+    </w:p>
+    <w:p>
+      <w:r>
+        <w:t>Testing</w:t>
+      </w:r>
     </w:p>
     <w:p/>
     <w:p/>
     <w:p/>
     <w:p/>
+    <w:p/>
+    <w:p/>
+    <w:p>
+      <w:r>
+        <w:t># Data Generation (</w:t>
+      </w:r>
+      <w:proofErr w:type="gramStart"/>
+      <w:r>
+        <w:t>rand(</w:t>
+      </w:r>
+      <w:proofErr w:type="gramEnd"/>
+      <w:r>
+        <w:t>150,2) + array([.5,.5]),rand(150,2))</w:t>
+      </w:r>
+    </w:p>
+    <w:p>
+      <w:r>
+        <w:t xml:space="preserve">  </w:t>
+      </w:r>
+      <w:proofErr w:type="spellStart"/>
+      <w:proofErr w:type="gramStart"/>
+      <w:r>
+        <w:t>dat</w:t>
+      </w:r>
+      <w:proofErr w:type="spellEnd"/>
+      <w:proofErr w:type="gramEnd"/>
+      <w:r>
+        <w:t xml:space="preserve"> = </w:t>
+      </w:r>
+      <w:proofErr w:type="spellStart"/>
+      <w:r>
+        <w:t>vstack</w:t>
+      </w:r>
+      <w:proofErr w:type="spellEnd"/>
+      <w:r>
+        <w:t>(</w:t>
+      </w:r>
+      <w:proofErr w:type="spellStart"/>
+      <w:r>
+        <w:t>data_input</w:t>
+      </w:r>
+      <w:proofErr w:type="spellEnd"/>
+      <w:r>
+        <w:t>)</w:t>
+      </w:r>
+    </w:p>
+    <w:p/>
+    <w:p>
+      <w:r>
+        <w:lastRenderedPageBreak/>
+        <w:t xml:space="preserve">  # </w:t>
+      </w:r>
+      <w:proofErr w:type="gramStart"/>
+      <w:r>
+        <w:t>Computing</w:t>
+      </w:r>
+      <w:proofErr w:type="gramEnd"/>
+      <w:r>
+        <w:t xml:space="preserve"> k means with K = 2</w:t>
+      </w:r>
+    </w:p>
+    <w:p>
+      <w:r>
+        <w:t xml:space="preserve">  </w:t>
+      </w:r>
+      <w:proofErr w:type="gramStart"/>
+      <w:r>
+        <w:t>centroids</w:t>
+      </w:r>
+      <w:proofErr w:type="gramEnd"/>
+      <w:r>
+        <w:t xml:space="preserve">,_ = </w:t>
+      </w:r>
+      <w:proofErr w:type="spellStart"/>
+      <w:r>
+        <w:t>kmeans</w:t>
+      </w:r>
+      <w:proofErr w:type="spellEnd"/>
+      <w:r>
+        <w:t>(</w:t>
+      </w:r>
+      <w:proofErr w:type="spellStart"/>
+      <w:r>
+        <w:t>dat</w:t>
+      </w:r>
+      <w:proofErr w:type="spellEnd"/>
+      <w:r>
+        <w:t>, 2)</w:t>
+      </w:r>
+    </w:p>
+    <w:p>
+      <w:r>
+        <w:t xml:space="preserve">  # Assign each sample to a cluster</w:t>
+      </w:r>
+    </w:p>
+    <w:p>
+      <w:r>
+        <w:t xml:space="preserve">  </w:t>
+      </w:r>
+      <w:proofErr w:type="spellStart"/>
+      <w:proofErr w:type="gramStart"/>
+      <w:r>
+        <w:t>idx</w:t>
+      </w:r>
+      <w:proofErr w:type="spellEnd"/>
+      <w:proofErr w:type="gramEnd"/>
+      <w:r>
+        <w:t xml:space="preserve">,_ = </w:t>
+      </w:r>
+      <w:proofErr w:type="spellStart"/>
+      <w:r>
+        <w:t>vq</w:t>
+      </w:r>
+      <w:proofErr w:type="spellEnd"/>
+      <w:r>
+        <w:t>(</w:t>
+      </w:r>
+      <w:proofErr w:type="spellStart"/>
+      <w:r>
+        <w:t>dat</w:t>
+      </w:r>
+      <w:proofErr w:type="spellEnd"/>
+      <w:r>
+        <w:t>, centroids)</w:t>
+      </w:r>
+    </w:p>
+    <w:p/>
+    <w:p>
+      <w:r>
+        <w:t xml:space="preserve">  # </w:t>
+      </w:r>
+      <w:proofErr w:type="gramStart"/>
+      <w:r>
+        <w:t>Some</w:t>
+      </w:r>
+      <w:proofErr w:type="gramEnd"/>
+      <w:r>
+        <w:t xml:space="preserve"> plotting using </w:t>
+      </w:r>
+      <w:proofErr w:type="spellStart"/>
+      <w:r>
+        <w:t>numpy's</w:t>
+      </w:r>
+      <w:proofErr w:type="spellEnd"/>
+      <w:r>
+        <w:t xml:space="preserve"> logical indexing</w:t>
+      </w:r>
+    </w:p>
+    <w:p>
+      <w:r>
+        <w:t xml:space="preserve">  </w:t>
+      </w:r>
+      <w:proofErr w:type="gramStart"/>
+      <w:r>
+        <w:t>plot(</w:t>
+      </w:r>
+      <w:proofErr w:type="spellStart"/>
+      <w:proofErr w:type="gramEnd"/>
+      <w:r>
+        <w:t>dat</w:t>
+      </w:r>
+      <w:proofErr w:type="spellEnd"/>
+      <w:r>
+        <w:t>[</w:t>
+      </w:r>
+      <w:proofErr w:type="spellStart"/>
+      <w:r>
+        <w:t>idx</w:t>
+      </w:r>
+      <w:proofErr w:type="spellEnd"/>
+      <w:r>
+        <w:t>==0,0],</w:t>
+      </w:r>
+      <w:proofErr w:type="spellStart"/>
+      <w:r>
+        <w:t>dat</w:t>
+      </w:r>
+      <w:proofErr w:type="spellEnd"/>
+      <w:r>
+        <w:t>[</w:t>
+      </w:r>
+      <w:proofErr w:type="spellStart"/>
+      <w:r>
+        <w:t>idx</w:t>
+      </w:r>
+      <w:proofErr w:type="spellEnd"/>
+      <w:r>
+        <w:t>==0,1], '</w:t>
+      </w:r>
+      <w:proofErr w:type="spellStart"/>
+      <w:r>
+        <w:t>ob</w:t>
+      </w:r>
+      <w:proofErr w:type="spellEnd"/>
+      <w:r>
+        <w:t>',</w:t>
+      </w:r>
+    </w:p>
+    <w:p>
+      <w:r>
+        <w:t xml:space="preserve">       </w:t>
+      </w:r>
+      <w:proofErr w:type="spellStart"/>
+      <w:proofErr w:type="gramStart"/>
+      <w:r>
+        <w:t>dat</w:t>
+      </w:r>
+      <w:proofErr w:type="spellEnd"/>
+      <w:r>
+        <w:t>[</w:t>
+      </w:r>
+      <w:proofErr w:type="spellStart"/>
+      <w:proofErr w:type="gramEnd"/>
+      <w:r>
+        <w:t>idx</w:t>
+      </w:r>
+      <w:proofErr w:type="spellEnd"/>
+      <w:r>
+        <w:t>==1,0],</w:t>
+      </w:r>
+      <w:proofErr w:type="spellStart"/>
+      <w:r>
+        <w:t>dat</w:t>
+      </w:r>
+      <w:proofErr w:type="spellEnd"/>
+      <w:r>
+        <w:t>[</w:t>
+      </w:r>
+      <w:proofErr w:type="spellStart"/>
+      <w:r>
+        <w:t>idx</w:t>
+      </w:r>
+      <w:proofErr w:type="spellEnd"/>
+      <w:r>
+        <w:t>==1,1], 'or')</w:t>
+      </w:r>
+    </w:p>
+    <w:p>
+      <w:r>
+        <w:t xml:space="preserve">  </w:t>
+      </w:r>
+      <w:proofErr w:type="gramStart"/>
+      <w:r>
+        <w:t>plot(</w:t>
+      </w:r>
+      <w:proofErr w:type="gramEnd"/>
+      <w:r>
+        <w:t>centroids[:,0],centroids[:,1], '</w:t>
+      </w:r>
+      <w:proofErr w:type="spellStart"/>
+      <w:r>
+        <w:t>sg</w:t>
+      </w:r>
+      <w:proofErr w:type="spellEnd"/>
+      <w:r>
+        <w:t xml:space="preserve">', </w:t>
+      </w:r>
+      <w:proofErr w:type="spellStart"/>
+      <w:r>
+        <w:t>markersize</w:t>
+      </w:r>
+      <w:proofErr w:type="spellEnd"/>
+      <w:r>
+        <w:t>=8)</w:t>
+      </w:r>
+    </w:p>
+    <w:p>
+      <w:r>
+        <w:t xml:space="preserve">  </w:t>
+      </w:r>
+      <w:proofErr w:type="gramStart"/>
+      <w:r>
+        <w:t>show()</w:t>
+      </w:r>
+      <w:proofErr w:type="gramEnd"/>
+    </w:p>
+    <w:p/>
+    <w:p/>
+    <w:p/>
+    <w:p/>
     <w:p>
       <w:proofErr w:type="spellStart"/>
       <w:proofErr w:type="gramStart"/>
@@ -1007,8 +1067,6 @@
       <w:r>
         <w:t>)</w:t>
       </w:r>
-      <w:bookmarkStart w:id="0" w:name="_GoBack"/>
-      <w:bookmarkEnd w:id="0"/>
     </w:p>
     <w:sectPr>
       <w:pgSz w:w="12240" w:h="15840"/>

</xml_diff>